<commit_message>
add more to story 2
</commit_message>
<xml_diff>
--- a/ghost.docx
+++ b/ghost.docx
@@ -9,421 +9,432 @@
       <w:r>
         <w:t>The Ghost</w:t>
       </w:r>
+      <w:r>
+        <w:t xml:space="preserve"> </w:t>
+      </w:r>
     </w:p>
     <w:p>
-      <w:r>
-        <w:t xml:space="preserve">Kent and lilum </w:t>
-      </w:r>
-      <w:r>
-        <w:t xml:space="preserve">Beckett </w:t>
-      </w:r>
-      <w:r>
-        <w:t xml:space="preserve">lived on a quiet block. The sidewalks of the block </w:t>
-      </w:r>
-      <w:r>
-        <w:t>are lined</w:t>
-      </w:r>
-      <w:r>
-        <w:t xml:space="preserve"> with d</w:t>
-      </w:r>
-      <w:r>
-        <w:t>o</w:t>
-      </w:r>
-      <w:r>
-        <w:t xml:space="preserve">gwood trees. In the spring the </w:t>
-      </w:r>
-      <w:r>
-        <w:t xml:space="preserve">dogwood </w:t>
-      </w:r>
-      <w:r>
-        <w:t>trees</w:t>
-      </w:r>
-      <w:r>
-        <w:t xml:space="preserve"> bloom</w:t>
-      </w:r>
-      <w:r>
-        <w:t>ed</w:t>
-      </w:r>
-      <w:r>
-        <w:t xml:space="preserve"> with brilliant pink flowers</w:t>
-      </w:r>
-      <w:r>
-        <w:t xml:space="preserve"> from one end of the street all the way to the next. The road and sidewalk would be covers </w:t>
-      </w:r>
-      <w:r>
-        <w:t>in layers</w:t>
-      </w:r>
-      <w:r>
-        <w:t xml:space="preserve"> of pink flower petals</w:t>
-      </w:r>
-      <w:r>
-        <w:t xml:space="preserve"> that looked</w:t>
-      </w:r>
-      <w:r>
-        <w:t xml:space="preserve"> like pink snow. The</w:t>
-      </w:r>
-      <w:r>
-        <w:t xml:space="preserve"> air</w:t>
-      </w:r>
-      <w:r>
-        <w:t xml:space="preserve"> </w:t>
-      </w:r>
-      <w:r>
-        <w:t xml:space="preserve">throughout the neighborhood </w:t>
-      </w:r>
-      <w:r>
-        <w:t>smelled like</w:t>
-      </w:r>
-      <w:r>
-        <w:t xml:space="preserve"> sweet perfume</w:t>
-      </w:r>
-      <w:r>
-        <w:t xml:space="preserve"> due to the dogwood blossoms</w:t>
-      </w:r>
-      <w:r>
-        <w:t xml:space="preserve">. </w:t>
+      <w:pPr>
+        <w:jc w:val="center"/>
+      </w:pPr>
+      <w:r>
+        <w:t>by Kieyn Parks</w:t>
       </w:r>
     </w:p>
     <w:p>
       <w:r>
-        <w:t xml:space="preserve">Every day, </w:t>
-      </w:r>
-      <w:r>
-        <w:t>Kent and Lilum would go</w:t>
+        <w:t xml:space="preserve">Kent and lilum </w:t>
+      </w:r>
+      <w:r>
+        <w:t xml:space="preserve">Beckett </w:t>
+      </w:r>
+      <w:r>
+        <w:t xml:space="preserve">lived on a quiet block. The sidewalks of the block </w:t>
+      </w:r>
+      <w:r>
+        <w:t>are lined</w:t>
+      </w:r>
+      <w:r>
+        <w:t xml:space="preserve"> with d</w:t>
+      </w:r>
+      <w:r>
+        <w:t>o</w:t>
+      </w:r>
+      <w:r>
+        <w:t xml:space="preserve">gwood trees. In the spring the </w:t>
+      </w:r>
+      <w:r>
+        <w:t xml:space="preserve">dogwood </w:t>
+      </w:r>
+      <w:r>
+        <w:t>trees</w:t>
+      </w:r>
+      <w:r>
+        <w:t xml:space="preserve"> bloom</w:t>
+      </w:r>
+      <w:r>
+        <w:t>ed</w:t>
+      </w:r>
+      <w:r>
+        <w:t xml:space="preserve"> with brilliant pink flowers</w:t>
+      </w:r>
+      <w:r>
+        <w:t xml:space="preserve"> from one end of the street all the way to the next. The road and sidewalk would be covers </w:t>
+      </w:r>
+      <w:r>
+        <w:t>in layers</w:t>
+      </w:r>
+      <w:r>
+        <w:t xml:space="preserve"> of pink flower petals</w:t>
+      </w:r>
+      <w:r>
+        <w:t xml:space="preserve"> that looked</w:t>
+      </w:r>
+      <w:r>
+        <w:t xml:space="preserve"> like pink snow. The</w:t>
+      </w:r>
+      <w:r>
+        <w:t xml:space="preserve"> air</w:t>
       </w:r>
       <w:r>
         <w:t xml:space="preserve"> </w:t>
       </w:r>
       <w:r>
-        <w:t>outside to play in the s</w:t>
-      </w:r>
-      <w:r>
-        <w:t>ea</w:t>
-      </w:r>
-      <w:r>
-        <w:t xml:space="preserve"> </w:t>
-      </w:r>
-      <w:r>
-        <w:t xml:space="preserve">of fallen petals </w:t>
-      </w:r>
-      <w:r>
-        <w:t>wit</w:t>
-      </w:r>
-      <w:r>
-        <w:t>h</w:t>
-      </w:r>
-      <w:r>
-        <w:t xml:space="preserve"> the other kids from the block. They would pile up the petals into a great big heap and </w:t>
-      </w:r>
-      <w:r>
-        <w:t xml:space="preserve">run through it. When one heap was sufficiently destroyed, they would build another heap. For the neighborhood children it was great fun to play in the heaps of flowers for hours unending. </w:t>
+        <w:t xml:space="preserve">throughout the neighborhood </w:t>
+      </w:r>
+      <w:r>
+        <w:t>smelled like</w:t>
+      </w:r>
+      <w:r>
+        <w:t xml:space="preserve"> sweet perfume</w:t>
+      </w:r>
+      <w:r>
+        <w:t xml:space="preserve"> due to the dogwood blossoms</w:t>
+      </w:r>
+      <w:r>
+        <w:t xml:space="preserve">. </w:t>
       </w:r>
     </w:p>
     <w:p>
       <w:r>
-        <w:t xml:space="preserve">There were 14 houses on the street that Kent and Lilum lived on. Seven houses on either side. The name of the street is </w:t>
-      </w:r>
-      <w:r>
-        <w:t>Mulberry Street</w:t>
-      </w:r>
-      <w:r>
-        <w:t>.</w:t>
-      </w:r>
-      <w:r>
-        <w:t xml:space="preserve"> Mulberry had the biggest dogwood trees in the neighborhood because it was the first </w:t>
-      </w:r>
-      <w:r>
-        <w:t>block</w:t>
-      </w:r>
-      <w:r>
-        <w:t xml:space="preserve"> to be built when the neighborhood was </w:t>
-      </w:r>
-      <w:r>
-        <w:t>developed</w:t>
-      </w:r>
-      <w:r>
-        <w:t xml:space="preserve"> many </w:t>
-      </w:r>
-      <w:r>
-        <w:t>decades ago</w:t>
-      </w:r>
-      <w:r>
-        <w:t xml:space="preserve"> when the tree was planted</w:t>
-      </w:r>
-      <w:r>
-        <w:t xml:space="preserve">. Many of the families on Mulberry </w:t>
-      </w:r>
-      <w:r>
-        <w:t>never moved</w:t>
-      </w:r>
-      <w:r>
-        <w:t>, passing the property down through the generations</w:t>
-      </w:r>
-      <w:r>
-        <w:t xml:space="preserve">. </w:t>
+        <w:t xml:space="preserve">Every day, </w:t>
+      </w:r>
+      <w:r>
+        <w:t>Kent and Lilum would go</w:t>
+      </w:r>
+      <w:r>
+        <w:t xml:space="preserve"> </w:t>
+      </w:r>
+      <w:r>
+        <w:t>outside to play in the s</w:t>
+      </w:r>
+      <w:r>
+        <w:t>ea</w:t>
+      </w:r>
+      <w:r>
+        <w:t xml:space="preserve"> </w:t>
+      </w:r>
+      <w:r>
+        <w:t xml:space="preserve">of fallen petals </w:t>
+      </w:r>
+      <w:r>
+        <w:t>wit</w:t>
+      </w:r>
+      <w:r>
+        <w:t>h</w:t>
+      </w:r>
+      <w:r>
+        <w:t xml:space="preserve"> the other kids from the block. They would pile up the petals into a great big heap and </w:t>
+      </w:r>
+      <w:r>
+        <w:t xml:space="preserve">run through it. When one heap was sufficiently destroyed, they would build another heap. For the neighborhood children it was great fun to play in the heaps of flowers for hours unending. </w:t>
       </w:r>
     </w:p>
     <w:p>
       <w:r>
-        <w:t xml:space="preserve">The house that Kent and Lilum lived in was </w:t>
-      </w:r>
-      <w:r>
-        <w:t xml:space="preserve">recently </w:t>
-      </w:r>
-      <w:r>
-        <w:t>bought by their parents</w:t>
-      </w:r>
-      <w:r>
-        <w:t xml:space="preserve"> William and Sheryl Beckett. It was an entirely new environment for the Beckett’s</w:t>
-      </w:r>
-      <w:r>
-        <w:t>,</w:t>
-      </w:r>
-      <w:r>
-        <w:t xml:space="preserve"> but they liked the neighborhoods quiet traditional appeal and the ancient looking trees that lined the street</w:t>
-      </w:r>
-      <w:r>
-        <w:t xml:space="preserve"> gave the block it’s unique character</w:t>
+        <w:t xml:space="preserve">There were 14 houses on the street that Kent and Lilum lived on. Seven houses on either side. The name of the street is </w:t>
+      </w:r>
+      <w:r>
+        <w:t>Mulberry Street</w:t>
       </w:r>
       <w:r>
         <w:t>.</w:t>
       </w:r>
       <w:r>
-        <w:t xml:space="preserve"> </w:t>
-      </w:r>
-      <w:r>
-        <w:t>Mulberry</w:t>
-      </w:r>
-      <w:r>
-        <w:t xml:space="preserve"> Street was </w:t>
-      </w:r>
-      <w:r>
-        <w:t>known</w:t>
-      </w:r>
-      <w:r>
-        <w:t xml:space="preserve"> as the spooky </w:t>
-      </w:r>
-      <w:r>
-        <w:t>street among the kids in the neighborhood.</w:t>
+        <w:t xml:space="preserve"> Mulberry had the biggest dogwood trees in the neighborhood because it was the first </w:t>
+      </w:r>
+      <w:r>
+        <w:t>block</w:t>
+      </w:r>
+      <w:r>
+        <w:t xml:space="preserve"> to be built when the neighborhood was </w:t>
+      </w:r>
+      <w:r>
+        <w:t>developed</w:t>
+      </w:r>
+      <w:r>
+        <w:t xml:space="preserve"> many </w:t>
+      </w:r>
+      <w:r>
+        <w:t>decades ago</w:t>
+      </w:r>
+      <w:r>
+        <w:t xml:space="preserve"> when the tree was planted</w:t>
+      </w:r>
+      <w:r>
+        <w:t xml:space="preserve">. Many of the families on Mulberry </w:t>
+      </w:r>
+      <w:r>
+        <w:t>never moved</w:t>
+      </w:r>
+      <w:r>
+        <w:t>, passing the property down through the generations</w:t>
+      </w:r>
+      <w:r>
+        <w:t xml:space="preserve">. </w:t>
       </w:r>
     </w:p>
     <w:p>
       <w:r>
-        <w:t>Mulberry has one entrance on the east side of the block. At the other end of Mulberry is a dead end and beyond that is undeveloped land</w:t>
-      </w:r>
-      <w:r>
-        <w:t>s</w:t>
-      </w:r>
-      <w:r>
-        <w:t xml:space="preserve"> filled with big trees and undergrowth. There is a footpath to enter the forested area</w:t>
-      </w:r>
-      <w:r>
-        <w:t xml:space="preserve"> just beyond the curb at the dead end</w:t>
-      </w:r>
-      <w:r>
-        <w:t xml:space="preserve">. About 20 meters </w:t>
-      </w:r>
-      <w:r>
-        <w:t>in from</w:t>
-      </w:r>
-      <w:r>
-        <w:t xml:space="preserve"> the </w:t>
-      </w:r>
-      <w:r>
-        <w:t xml:space="preserve">beginning of the foot </w:t>
-      </w:r>
-      <w:r>
-        <w:t>path is</w:t>
-      </w:r>
-      <w:r>
-        <w:t xml:space="preserve"> the </w:t>
-      </w:r>
-      <w:r>
-        <w:t xml:space="preserve">start </w:t>
-      </w:r>
-      <w:r>
-        <w:t>of trapper’s</w:t>
+        <w:t xml:space="preserve">The house that Kent and Lilum lived in was </w:t>
+      </w:r>
+      <w:r>
+        <w:t xml:space="preserve">recently </w:t>
+      </w:r>
+      <w:r>
+        <w:t>bought by their parents</w:t>
+      </w:r>
+      <w:r>
+        <w:t xml:space="preserve"> William and Sheryl Beckett. It was an entirely new environment for the Beckett’s</w:t>
+      </w:r>
+      <w:r>
+        <w:t>,</w:t>
+      </w:r>
+      <w:r>
+        <w:t xml:space="preserve"> but they liked the neighborhoods quiet traditional appeal and the ancient looking trees that lined the street</w:t>
+      </w:r>
+      <w:r>
+        <w:t xml:space="preserve"> gave the block it’s unique character</w:t>
+      </w:r>
+      <w:r>
+        <w:t>.</w:t>
       </w:r>
       <w:r>
         <w:t xml:space="preserve"> </w:t>
       </w:r>
       <w:r>
-        <w:t xml:space="preserve">hiking </w:t>
-      </w:r>
-      <w:r>
-        <w:t>trails.</w:t>
-      </w:r>
-      <w:r>
-        <w:t xml:space="preserve"> </w:t>
-      </w:r>
-      <w:r>
-        <w:t>Trapper</w:t>
-      </w:r>
-      <w:r>
-        <w:t xml:space="preserve">’s trail is very popular with local hikers. </w:t>
+        <w:t>Mulberry</w:t>
+      </w:r>
+      <w:r>
+        <w:t xml:space="preserve"> Street was </w:t>
+      </w:r>
+      <w:r>
+        <w:t>known</w:t>
+      </w:r>
+      <w:r>
+        <w:t xml:space="preserve"> as the spooky </w:t>
+      </w:r>
+      <w:r>
+        <w:t>street among the kids in the neighborhood.</w:t>
       </w:r>
     </w:p>
     <w:p>
       <w:r>
-        <w:t>Once you enter the</w:t>
-      </w:r>
-      <w:r>
-        <w:t xml:space="preserve"> trail head it’s</w:t>
-      </w:r>
-      <w:r>
-        <w:t xml:space="preserve"> almost like a different world</w:t>
-      </w:r>
-      <w:r>
-        <w:t xml:space="preserve"> beneath the forest canopy.</w:t>
+        <w:t>Mulberry has one entrance on the east side of the block. At the other end of Mulberry is a dead end and beyond that is undeveloped land</w:t>
+      </w:r>
+      <w:r>
+        <w:t>s</w:t>
+      </w:r>
+      <w:r>
+        <w:t xml:space="preserve"> filled with big trees and undergrowth. There is a footpath to enter the forested area</w:t>
+      </w:r>
+      <w:r>
+        <w:t xml:space="preserve"> just beyond the curb at the dead end</w:t>
+      </w:r>
+      <w:r>
+        <w:t xml:space="preserve">. About 20 meters </w:t>
+      </w:r>
+      <w:r>
+        <w:t>in from</w:t>
+      </w:r>
+      <w:r>
+        <w:t xml:space="preserve"> the </w:t>
+      </w:r>
+      <w:r>
+        <w:t xml:space="preserve">beginning of the foot </w:t>
+      </w:r>
+      <w:r>
+        <w:t>path is</w:t>
+      </w:r>
+      <w:r>
+        <w:t xml:space="preserve"> the </w:t>
+      </w:r>
+      <w:r>
+        <w:t xml:space="preserve">start </w:t>
+      </w:r>
+      <w:r>
+        <w:t>of trapper’s</w:t>
       </w:r>
       <w:r>
         <w:t xml:space="preserve"> </w:t>
       </w:r>
       <w:r>
-        <w:t>In the daytime the tall canopy is penetrated by streams of light like laser beams from the sky</w:t>
-      </w:r>
-      <w:r>
-        <w:t>,</w:t>
+        <w:t xml:space="preserve">hiking </w:t>
+      </w:r>
+      <w:r>
+        <w:t>trails.</w:t>
       </w:r>
       <w:r>
         <w:t xml:space="preserve"> </w:t>
       </w:r>
       <w:r>
-        <w:t>this</w:t>
-      </w:r>
-      <w:r>
-        <w:t xml:space="preserve"> creates a 3 dimensional checker board effect</w:t>
-      </w:r>
-      <w:r>
-        <w:t xml:space="preserve"> </w:t>
-      </w:r>
-      <w:r>
-        <w:t>of light and shadow</w:t>
-      </w:r>
-      <w:r>
-        <w:t xml:space="preserve"> protruding </w:t>
-      </w:r>
-      <w:r>
-        <w:t>from</w:t>
-      </w:r>
-      <w:r>
-        <w:t xml:space="preserve"> </w:t>
-      </w:r>
-      <w:r>
-        <w:t xml:space="preserve">the </w:t>
-      </w:r>
-      <w:r>
-        <w:t xml:space="preserve">ground and reaching up through the canopy. </w:t>
-      </w:r>
-      <w:r>
-        <w:t>Pillars</w:t>
-      </w:r>
-      <w:r>
-        <w:t xml:space="preserve"> of light and shad</w:t>
-      </w:r>
-      <w:r>
-        <w:t>ow that seemingly forms the foundation of the world above.</w:t>
+        <w:t>Trapper</w:t>
+      </w:r>
+      <w:r>
+        <w:t xml:space="preserve">’s trail is very popular with local hikers. </w:t>
       </w:r>
     </w:p>
     <w:p>
       <w:r>
-        <w:t>The</w:t>
-      </w:r>
-      <w:r>
-        <w:t xml:space="preserve"> forest floor </w:t>
-      </w:r>
-      <w:r>
-        <w:t>had some undergrowth but it was mostly sparse and flat.</w:t>
-      </w:r>
-      <w:r>
-        <w:t xml:space="preserve"> Even though you could easily walk in any direction with little hinderance there was a distinct </w:t>
-      </w:r>
-      <w:r>
-        <w:t>and well-worn</w:t>
-      </w:r>
-      <w:r>
-        <w:t xml:space="preserve"> path for perspective travelers.</w:t>
-      </w:r>
-      <w:r>
-        <w:t xml:space="preserve"> It was obvious that most hikers did no stray from the well grooved out way. </w:t>
-      </w:r>
-      <w:r>
-        <w:t xml:space="preserve"> At night the forest bec</w:t>
-      </w:r>
-      <w:r>
-        <w:t xml:space="preserve">ame </w:t>
-      </w:r>
-      <w:r>
-        <w:t>the blackest place on earth</w:t>
-      </w:r>
-      <w:r>
-        <w:t xml:space="preserve"> devoid of </w:t>
-      </w:r>
-      <w:r>
-        <w:t>all-natural</w:t>
-      </w:r>
-      <w:r>
-        <w:t xml:space="preserve"> light</w:t>
-      </w:r>
-      <w:r>
-        <w:t>; like a loveless place</w:t>
-      </w:r>
-      <w:r>
-        <w:t xml:space="preserve"> full of sorrow.</w:t>
+        <w:t>Once you enter the</w:t>
+      </w:r>
+      <w:r>
+        <w:t xml:space="preserve"> trail head it’s</w:t>
+      </w:r>
+      <w:r>
+        <w:t xml:space="preserve"> almost like a different world</w:t>
+      </w:r>
+      <w:r>
+        <w:t xml:space="preserve"> beneath the forest canopy.</w:t>
+      </w:r>
+      <w:r>
+        <w:t xml:space="preserve"> </w:t>
+      </w:r>
+      <w:r>
+        <w:t>In the daytime the tall canopy is penetrated by streams of light like laser beams from the sky</w:t>
+      </w:r>
+      <w:r>
+        <w:t>,</w:t>
+      </w:r>
+      <w:r>
+        <w:t xml:space="preserve"> </w:t>
+      </w:r>
+      <w:r>
+        <w:t>this</w:t>
+      </w:r>
+      <w:r>
+        <w:t xml:space="preserve"> creates a 3 dimensional checker board effect</w:t>
+      </w:r>
+      <w:r>
+        <w:t xml:space="preserve"> </w:t>
+      </w:r>
+      <w:r>
+        <w:t>of light and shadow</w:t>
+      </w:r>
+      <w:r>
+        <w:t xml:space="preserve"> protruding </w:t>
+      </w:r>
+      <w:r>
+        <w:t>from</w:t>
+      </w:r>
+      <w:r>
+        <w:t xml:space="preserve"> </w:t>
+      </w:r>
+      <w:r>
+        <w:t xml:space="preserve">the </w:t>
+      </w:r>
+      <w:r>
+        <w:t xml:space="preserve">ground and reaching up through the canopy. </w:t>
+      </w:r>
+      <w:r>
+        <w:t>Pillars</w:t>
+      </w:r>
+      <w:r>
+        <w:t xml:space="preserve"> of light and shad</w:t>
+      </w:r>
+      <w:r>
+        <w:t>ow that seemingly forms the foundation of the world above.</w:t>
       </w:r>
     </w:p>
     <w:p>
       <w:r>
-        <w:t xml:space="preserve">During the day the trails are full of hikers and the children </w:t>
-      </w:r>
-      <w:r>
-        <w:t>are</w:t>
-      </w:r>
-      <w:r>
-        <w:t xml:space="preserve"> free to go in and out of the forest as they please. At night it was a different story for the children</w:t>
-      </w:r>
-      <w:r>
-        <w:t xml:space="preserve">; none of whom </w:t>
-      </w:r>
-      <w:r>
-        <w:t>are</w:t>
-      </w:r>
-      <w:r>
-        <w:t xml:space="preserve"> brave enough to even venture close to the tree</w:t>
-      </w:r>
-      <w:r>
-        <w:t xml:space="preserve"> </w:t>
-      </w:r>
-      <w:r>
-        <w:t xml:space="preserve">line. </w:t>
-      </w:r>
-      <w:r>
-        <w:t xml:space="preserve">The children would dare each </w:t>
-      </w:r>
-      <w:r>
-        <w:t xml:space="preserve">other </w:t>
-      </w:r>
-      <w:r>
-        <w:t>to enter the trails at night but none would take up the challenge</w:t>
-      </w:r>
-      <w:r>
-        <w:t xml:space="preserve">; </w:t>
-      </w:r>
-      <w:r>
-        <w:t xml:space="preserve">Stories of ghosts in the </w:t>
-      </w:r>
-      <w:r>
-        <w:t>woods</w:t>
-      </w:r>
-      <w:r>
-        <w:t xml:space="preserve"> </w:t>
-      </w:r>
-      <w:r>
-        <w:t xml:space="preserve">keep them at bay. </w:t>
+        <w:t>The</w:t>
+      </w:r>
+      <w:r>
+        <w:t xml:space="preserve"> forest floor </w:t>
+      </w:r>
+      <w:r>
+        <w:t>had some undergrowth but it was mostly sparse and flat.</w:t>
+      </w:r>
+      <w:r>
+        <w:t xml:space="preserve"> Even though you could easily walk in any direction with little hinderance there was a distinct </w:t>
+      </w:r>
+      <w:r>
+        <w:t>and well-worn</w:t>
+      </w:r>
+      <w:r>
+        <w:t xml:space="preserve"> path for perspective travelers.</w:t>
+      </w:r>
+      <w:r>
+        <w:t xml:space="preserve"> It was obvious that most hikers did no stray from the well grooved out way. </w:t>
+      </w:r>
+      <w:r>
+        <w:t xml:space="preserve"> At night the forest bec</w:t>
+      </w:r>
+      <w:r>
+        <w:t xml:space="preserve">ame </w:t>
+      </w:r>
+      <w:r>
+        <w:t>the blackest place on earth</w:t>
+      </w:r>
+      <w:r>
+        <w:t xml:space="preserve"> devoid of </w:t>
+      </w:r>
+      <w:r>
+        <w:t>all-natural</w:t>
+      </w:r>
+      <w:r>
+        <w:t xml:space="preserve"> light</w:t>
+      </w:r>
+      <w:r>
+        <w:t>; like a loveless place</w:t>
+      </w:r>
+      <w:r>
+        <w:t xml:space="preserve"> full of sorrow.</w:t>
       </w:r>
     </w:p>
     <w:p>
       <w:r>
+        <w:t xml:space="preserve">During the day the trails are full of hikers and the children </w:t>
+      </w:r>
+      <w:r>
+        <w:t>are</w:t>
+      </w:r>
+      <w:r>
+        <w:t xml:space="preserve"> free to go in and out of the forest as they please. At night it was a different story for the children</w:t>
+      </w:r>
+      <w:r>
+        <w:t xml:space="preserve">; none of whom </w:t>
+      </w:r>
+      <w:r>
+        <w:t>are</w:t>
+      </w:r>
+      <w:r>
+        <w:t xml:space="preserve"> brave enough to even venture close to the tree</w:t>
+      </w:r>
+      <w:r>
+        <w:t xml:space="preserve"> </w:t>
+      </w:r>
+      <w:r>
+        <w:t xml:space="preserve">line. </w:t>
+      </w:r>
+      <w:r>
+        <w:t xml:space="preserve">The children would dare each </w:t>
+      </w:r>
+      <w:r>
+        <w:t xml:space="preserve">other </w:t>
+      </w:r>
+      <w:r>
+        <w:t>to enter the trails at night but none would take up the challenge</w:t>
+      </w:r>
+      <w:r>
+        <w:t xml:space="preserve">; </w:t>
+      </w:r>
+      <w:r>
+        <w:t xml:space="preserve">Stories of ghosts in the </w:t>
+      </w:r>
+      <w:r>
+        <w:t>woods</w:t>
+      </w:r>
+      <w:r>
+        <w:t xml:space="preserve"> </w:t>
+      </w:r>
+      <w:r>
+        <w:t xml:space="preserve">keep them at bay. </w:t>
+      </w:r>
+    </w:p>
+    <w:p>
+      <w:r>
         <w:t xml:space="preserve">The Beckett’s lived </w:t>
       </w:r>
       <w:r>
@@ -454,7 +465,11 @@
         <w:t xml:space="preserve">up against the forest boundary. The house on the property was a comfortable distance away from the </w:t>
       </w:r>
       <w:r>
-        <w:t>trees and was surrounded by a wooden fence right-way-round</w:t>
+        <w:t>trees and was surrounded by a wooden fence right-way-</w:t>
+      </w:r>
+      <w:r>
+        <w:lastRenderedPageBreak/>
+        <w:t>round</w:t>
       </w:r>
       <w:r>
         <w:t>.</w:t>
@@ -463,11 +478,7 @@
         <w:t xml:space="preserve"> On the forest side of the fence there was a clearing about 4 meters wide </w:t>
       </w:r>
       <w:r>
-        <w:t xml:space="preserve">that ran the full length </w:t>
-      </w:r>
-      <w:r>
-        <w:lastRenderedPageBreak/>
-        <w:t>of the fence along the forest boundary.</w:t>
+        <w:t>that ran the full length of the fence along the forest boundary.</w:t>
       </w:r>
       <w:r>
         <w:t xml:space="preserve">  </w:t>

</xml_diff>

<commit_message>
add to stories 5
</commit_message>
<xml_diff>
--- a/ghost.docx
+++ b/ghost.docx
@@ -59,7 +59,12 @@
         <w:t xml:space="preserve"> with brilliant pink flowers</w:t>
       </w:r>
       <w:r>
-        <w:t xml:space="preserve"> from one end of the street all the way to the next. The road and sidewalk would be covers </w:t>
+        <w:t xml:space="preserve"> from one end of the street all the </w:t>
+      </w:r>
+    </w:p>
+    <w:p>
+      <w:r>
+        <w:t xml:space="preserve">way to the next. The road and sidewalk would be covers </w:t>
       </w:r>
       <w:r>
         <w:t>in layers</w:t>
@@ -127,7 +132,12 @@
         <w:t xml:space="preserve"> the other kids from the block. They would pile up the petals into a great big heap and </w:t>
       </w:r>
       <w:r>
-        <w:t xml:space="preserve">run through it. When one heap was sufficiently destroyed, they would build another heap. For the neighborhood children it was great fun to play in the heaps of flowers for hours unending. </w:t>
+        <w:t xml:space="preserve">run through it. </w:t>
+      </w:r>
+    </w:p>
+    <w:p>
+      <w:r>
+        <w:t xml:space="preserve">When one heap was sufficiently destroyed, they would build another heap. For the neighborhood children it was great fun to play in the heaps of flowers for hours unending. </w:t>
       </w:r>
     </w:p>
     <w:p>
@@ -141,7 +151,12 @@
         <w:t>.</w:t>
       </w:r>
       <w:r>
-        <w:t xml:space="preserve"> Mulberry had the biggest dogwood trees in the neighborhood because it was the first </w:t>
+        <w:t xml:space="preserve"> Mulberry had the biggest dogwood trees in the neighborhood because it was the </w:t>
+      </w:r>
+    </w:p>
+    <w:p>
+      <w:r>
+        <w:t xml:space="preserve">first </w:t>
       </w:r>
       <w:r>
         <w:t>block</w:t>
@@ -191,7 +206,12 @@
         <w:t>,</w:t>
       </w:r>
       <w:r>
-        <w:t xml:space="preserve"> but they liked the neighborhoods quiet traditional appeal and the ancient looking trees that lined the street</w:t>
+        <w:t xml:space="preserve"> but they liked the neighborhoods quiet traditional appeal and the ancient</w:t>
+      </w:r>
+    </w:p>
+    <w:p>
+      <w:r>
+        <w:t xml:space="preserve"> looking trees that lined the street</w:t>
       </w:r>
       <w:r>
         <w:t xml:space="preserve"> gave the block it’s unique character</w:t>
@@ -217,10 +237,16 @@
       <w:r>
         <w:t>street among the kids in the neighborhood.</w:t>
       </w:r>
-    </w:p>
-    <w:p>
-      <w:r>
-        <w:t>Mulberry has one entrance on the east side of the block. At the other end of Mulberry is a dead end and beyond that is undeveloped land</w:t>
+      <w:r>
+        <w:t xml:space="preserve"> </w:t>
+      </w:r>
+      <w:r>
+        <w:t>Mulberry has one entrance on the east side of the block.</w:t>
+      </w:r>
+    </w:p>
+    <w:p>
+      <w:r>
+        <w:t xml:space="preserve"> At the other end of Mulberry is a dead end and beyond that is undeveloped land</w:t>
       </w:r>
       <w:r>
         <w:t>s</w:t>
@@ -232,7 +258,12 @@
         <w:t xml:space="preserve"> just beyond the curb at the dead end</w:t>
       </w:r>
       <w:r>
-        <w:t xml:space="preserve">. About 20 meters </w:t>
+        <w:t xml:space="preserve">. </w:t>
+      </w:r>
+    </w:p>
+    <w:p>
+      <w:r>
+        <w:t xml:space="preserve">About 20 meters </w:t>
       </w:r>
       <w:r>
         <w:t>in from</w:t>
@@ -271,12 +302,7 @@
         <w:t>Trapper</w:t>
       </w:r>
       <w:r>
-        <w:t xml:space="preserve">’s trail is very popular with local hikers. </w:t>
-      </w:r>
-    </w:p>
-    <w:p>
-      <w:r>
-        <w:t>Once you enter the</w:t>
+        <w:t>’s trail is very popular with local hikers. Once you enter the</w:t>
       </w:r>
       <w:r>
         <w:t xml:space="preserve"> trail head it’s</w:t>
@@ -285,7 +311,12 @@
         <w:t xml:space="preserve"> almost like a different world</w:t>
       </w:r>
       <w:r>
-        <w:t xml:space="preserve"> beneath the forest canopy.</w:t>
+        <w:t xml:space="preserve"> </w:t>
+      </w:r>
+    </w:p>
+    <w:p>
+      <w:r>
+        <w:t>beneath the forest canopy.</w:t>
       </w:r>
       <w:r>
         <w:t xml:space="preserve"> </w:t>
@@ -324,7 +355,12 @@
         <w:t xml:space="preserve">the </w:t>
       </w:r>
       <w:r>
-        <w:t xml:space="preserve">ground and reaching up through the canopy. </w:t>
+        <w:t xml:space="preserve">ground and </w:t>
+      </w:r>
+    </w:p>
+    <w:p>
+      <w:r>
+        <w:t xml:space="preserve">reaching up through the canopy. </w:t>
       </w:r>
       <w:r>
         <w:t>Pillars</w:t>
@@ -335,8 +371,9 @@
       <w:r>
         <w:t>ow that seemingly forms the foundation of the world above.</w:t>
       </w:r>
-    </w:p>
-    <w:p>
+      <w:r>
+        <w:t xml:space="preserve"> </w:t>
+      </w:r>
       <w:r>
         <w:t>The</w:t>
       </w:r>
@@ -347,7 +384,12 @@
         <w:t>had some undergrowth but it was mostly sparse and flat.</w:t>
       </w:r>
       <w:r>
-        <w:t xml:space="preserve"> Even though you could easily walk in any direction with little hinderance there was a distinct </w:t>
+        <w:t xml:space="preserve"> Even though you could easily walk in </w:t>
+      </w:r>
+    </w:p>
+    <w:p>
+      <w:r>
+        <w:t xml:space="preserve">any direction with little hinderance there was a distinct </w:t>
       </w:r>
       <w:r>
         <w:t>and well-worn</w:t>
@@ -365,7 +407,13 @@
         <w:t xml:space="preserve">ame </w:t>
       </w:r>
       <w:r>
-        <w:t>the blackest place on earth</w:t>
+        <w:t>the blackest place on</w:t>
+      </w:r>
+    </w:p>
+    <w:p>
+      <w:r>
+        <w:lastRenderedPageBreak/>
+        <w:t xml:space="preserve"> earth</w:t>
       </w:r>
       <w:r>
         <w:t xml:space="preserve"> devoid of </w:t>
@@ -382,8 +430,9 @@
       <w:r>
         <w:t xml:space="preserve"> full of sorrow.</w:t>
       </w:r>
-    </w:p>
-    <w:p>
+      <w:r>
+        <w:t xml:space="preserve"> </w:t>
+      </w:r>
       <w:r>
         <w:t xml:space="preserve">During the day the trails are full of hikers and the children </w:t>
       </w:r>
@@ -391,7 +440,12 @@
         <w:t>are</w:t>
       </w:r>
       <w:r>
-        <w:t xml:space="preserve"> free to go in and out of the forest as they please. At night it was a different story for the children</w:t>
+        <w:t xml:space="preserve"> free to go in and out of the forest as they please. At night it </w:t>
+      </w:r>
+    </w:p>
+    <w:p>
+      <w:r>
+        <w:t>was a different story for the children</w:t>
       </w:r>
       <w:r>
         <w:t xml:space="preserve">; none of whom </w:t>
@@ -415,7 +469,12 @@
         <w:t xml:space="preserve">other </w:t>
       </w:r>
       <w:r>
-        <w:t>to enter the trails at night but none would take up the challenge</w:t>
+        <w:t xml:space="preserve">to enter the trails at night but none would take up the </w:t>
+      </w:r>
+    </w:p>
+    <w:p>
+      <w:r>
+        <w:t>challenge</w:t>
       </w:r>
       <w:r>
         <w:t xml:space="preserve">; </w:t>
@@ -432,8 +491,6 @@
       <w:r>
         <w:t xml:space="preserve">keep them at bay. </w:t>
       </w:r>
-    </w:p>
-    <w:p>
       <w:r>
         <w:t xml:space="preserve">The Beckett’s lived </w:t>
       </w:r>
@@ -461,21 +518,24 @@
       <w:r>
         <w:t xml:space="preserve">s right </w:t>
       </w:r>
+    </w:p>
+    <w:p>
       <w:r>
         <w:t xml:space="preserve">up against the forest boundary. The house on the property was a comfortable distance away from the </w:t>
       </w:r>
       <w:r>
-        <w:t>trees and was surrounded by a wooden fence right-way-</w:t>
-      </w:r>
-      <w:r>
-        <w:lastRenderedPageBreak/>
-        <w:t>round</w:t>
+        <w:t>trees and was surrounded by a wooden fence right-way-round</w:t>
       </w:r>
       <w:r>
         <w:t>.</w:t>
       </w:r>
       <w:r>
-        <w:t xml:space="preserve"> On the forest side of the fence there was a clearing about 4 meters wide </w:t>
+        <w:t xml:space="preserve"> On the forest side of the fence there was a clearing about</w:t>
+      </w:r>
+    </w:p>
+    <w:p>
+      <w:r>
+        <w:t xml:space="preserve"> 4 meters wide </w:t>
       </w:r>
       <w:r>
         <w:t>that ran the full length of the fence along the forest boundary.</w:t>
@@ -493,7 +553,12 @@
         <w:t xml:space="preserve">The entire length of the front </w:t>
       </w:r>
       <w:r>
-        <w:t>is opened to the street and features a paved</w:t>
+        <w:t xml:space="preserve">is opened </w:t>
+      </w:r>
+    </w:p>
+    <w:p>
+      <w:r>
+        <w:t>to the street and features a paved</w:t>
       </w:r>
       <w:r>
         <w:t xml:space="preserve"> driveway and walkway up to the front door.</w:t>
@@ -506,6 +571,72 @@
       </w:r>
       <w:r>
         <w:t xml:space="preserve"> of the walkway from at the edge of the sidewalk.</w:t>
+      </w:r>
+      <w:r>
+        <w:t xml:space="preserve"> </w:t>
+      </w:r>
+      <w:r>
+        <w:t>The neighborhood children were all drawn to</w:t>
+      </w:r>
+    </w:p>
+    <w:p>
+      <w:r>
+        <w:t xml:space="preserve">the Beckett’s front yard where they would all play till dusk. Then they would move to the back yard for a couple more hours until it was time to go to their own respective homes. Nobody new why this property </w:t>
+      </w:r>
+    </w:p>
+    <w:p>
+      <w:r>
+        <w:t>was so special with the kids</w:t>
+      </w:r>
+      <w:r>
+        <w:t>, there was nothing special or particularly remarkable about the house or the yard</w:t>
+      </w:r>
+      <w:r>
+        <w:t xml:space="preserve"> save for the fact that there was a spooky forest next to it.</w:t>
+      </w:r>
+      <w:r>
+        <w:t xml:space="preserve"> </w:t>
+      </w:r>
+      <w:r>
+        <w:t>Kids are drawn to the unknown just</w:t>
+      </w:r>
+      <w:r>
+        <w:t xml:space="preserve"> as </w:t>
+      </w:r>
+    </w:p>
+    <w:p>
+      <w:r>
+        <w:t>long as</w:t>
+      </w:r>
+      <w:r>
+        <w:t xml:space="preserve"> </w:t>
+      </w:r>
+      <w:r>
+        <w:t>they</w:t>
+      </w:r>
+      <w:r>
+        <w:t xml:space="preserve"> can observe </w:t>
+      </w:r>
+      <w:r>
+        <w:t xml:space="preserve">the </w:t>
+      </w:r>
+      <w:r>
+        <w:t>danger from</w:t>
+      </w:r>
+      <w:r>
+        <w:t xml:space="preserve"> a </w:t>
+      </w:r>
+      <w:r>
+        <w:t xml:space="preserve">safe </w:t>
+      </w:r>
+      <w:r>
+        <w:t>distance</w:t>
+      </w:r>
+      <w:r>
+        <w:t xml:space="preserve"> and the fence surrounding the property may have given them an extra air of security.</w:t>
+      </w:r>
+      <w:r>
+        <w:t xml:space="preserve"> One of the games the children played </w:t>
       </w:r>
     </w:p>
     <w:sectPr>

</xml_diff>

<commit_message>
add more to stories 7
</commit_message>
<xml_diff>
--- a/ghost.docx
+++ b/ghost.docx
@@ -139,10 +139,13 @@
       <w:r>
         <w:t xml:space="preserve">When one heap was sufficiently destroyed, they would build another heap. For the neighborhood children it was great fun to play in the heaps of flowers for hours unending. </w:t>
       </w:r>
-    </w:p>
-    <w:p>
-      <w:r>
-        <w:t xml:space="preserve">There were 14 houses on the street that Kent and Lilum lived on. Seven houses on either side. The name of the street is </w:t>
+      <w:r>
+        <w:t>There were 14 houses on the street that Kent</w:t>
+      </w:r>
+    </w:p>
+    <w:p>
+      <w:r>
+        <w:t xml:space="preserve"> and Lilum lived on. Seven houses on either side. The name of the street is </w:t>
       </w:r>
       <w:r>
         <w:t>Mulberry Street</w:t>
@@ -151,12 +154,7 @@
         <w:t>.</w:t>
       </w:r>
       <w:r>
-        <w:t xml:space="preserve"> Mulberry had the biggest dogwood trees in the neighborhood because it was the </w:t>
-      </w:r>
-    </w:p>
-    <w:p>
-      <w:r>
-        <w:t xml:space="preserve">first </w:t>
+        <w:t xml:space="preserve"> Mulberry had the biggest dogwood trees in the neighborhood because it was the first </w:t>
       </w:r>
       <w:r>
         <w:t>block</w:t>
@@ -168,11 +166,21 @@
         <w:t>developed</w:t>
       </w:r>
       <w:r>
-        <w:t xml:space="preserve"> many </w:t>
-      </w:r>
-      <w:r>
-        <w:t>decades ago</w:t>
-      </w:r>
+        <w:t xml:space="preserve"> </w:t>
+      </w:r>
+    </w:p>
+    <w:p>
+      <w:r>
+        <w:t xml:space="preserve">many </w:t>
+      </w:r>
+      <w:r>
+        <w:t xml:space="preserve">decades </w:t>
+      </w:r>
+      <w:proofErr w:type="gramStart"/>
+      <w:r>
+        <w:t>ago</w:t>
+      </w:r>
+      <w:proofErr w:type="gramEnd"/>
       <w:r>
         <w:t xml:space="preserve"> when the tree was planted</w:t>
       </w:r>
@@ -186,12 +194,7 @@
         <w:t>, passing the property down through the generations</w:t>
       </w:r>
       <w:r>
-        <w:t xml:space="preserve">. </w:t>
-      </w:r>
-    </w:p>
-    <w:p>
-      <w:r>
-        <w:t xml:space="preserve">The house that Kent and Lilum lived in was </w:t>
+        <w:t xml:space="preserve">. The house that Kent and Lilum lived in was </w:t>
       </w:r>
       <w:r>
         <w:t xml:space="preserve">recently </w:t>
@@ -200,7 +203,12 @@
         <w:t>bought by their parents</w:t>
       </w:r>
       <w:r>
-        <w:t xml:space="preserve"> William and Sheryl Beckett. It was an entirely new environment for the Beckett’s</w:t>
+        <w:t xml:space="preserve"> William </w:t>
+      </w:r>
+    </w:p>
+    <w:p>
+      <w:r>
+        <w:t>and Sheryl Beckett. It was an entirely new environment for the Beckett’s</w:t>
       </w:r>
       <w:r>
         <w:t>,</w:t>
@@ -208,10 +216,11 @@
       <w:r>
         <w:t xml:space="preserve"> but they liked the neighborhoods quiet traditional appeal and the ancient</w:t>
       </w:r>
-    </w:p>
-    <w:p>
-      <w:r>
-        <w:t xml:space="preserve"> looking trees that lined the street</w:t>
+      <w:r>
+        <w:t xml:space="preserve"> </w:t>
+      </w:r>
+      <w:r>
+        <w:t>looking trees that lined the street</w:t>
       </w:r>
       <w:r>
         <w:t xml:space="preserve"> gave the block it’s unique character</w:t>
@@ -232,7 +241,12 @@
         <w:t>known</w:t>
       </w:r>
       <w:r>
-        <w:t xml:space="preserve"> as the spooky </w:t>
+        <w:t xml:space="preserve"> </w:t>
+      </w:r>
+    </w:p>
+    <w:p>
+      <w:r>
+        <w:t xml:space="preserve">as the spooky </w:t>
       </w:r>
       <w:r>
         <w:t>street among the kids in the neighborhood.</w:t>
@@ -243,27 +257,28 @@
       <w:r>
         <w:t>Mulberry has one entrance on the east side of the block.</w:t>
       </w:r>
-    </w:p>
-    <w:p>
-      <w:r>
-        <w:t xml:space="preserve"> At the other end of Mulberry is a dead end and beyond that is undeveloped land</w:t>
+      <w:r>
+        <w:t xml:space="preserve"> </w:t>
+      </w:r>
+      <w:r>
+        <w:t>At the other end of Mulberry is a dead end and beyond that is undeveloped land</w:t>
       </w:r>
       <w:r>
         <w:t>s</w:t>
       </w:r>
       <w:r>
-        <w:t xml:space="preserve"> filled with big trees and undergrowth. There is a footpath to enter the forested area</w:t>
+        <w:t xml:space="preserve"> filled with big trees </w:t>
+      </w:r>
+    </w:p>
+    <w:p>
+      <w:r>
+        <w:t>and undergrowth. There is a footpath to enter the forested area</w:t>
       </w:r>
       <w:r>
         <w:t xml:space="preserve"> just beyond the curb at the dead end</w:t>
       </w:r>
       <w:r>
-        <w:t xml:space="preserve">. </w:t>
-      </w:r>
-    </w:p>
-    <w:p>
-      <w:r>
-        <w:t xml:space="preserve">About 20 meters </w:t>
+        <w:t xml:space="preserve">. About 20 meters </w:t>
       </w:r>
       <w:r>
         <w:t>in from</w:t>
@@ -302,7 +317,13 @@
         <w:t>Trapper</w:t>
       </w:r>
       <w:r>
-        <w:t>’s trail is very popular with local hikers. Once you enter the</w:t>
+        <w:t xml:space="preserve">’s </w:t>
+      </w:r>
+    </w:p>
+    <w:p/>
+    <w:p>
+      <w:r>
+        <w:t>trail is very popular with local hikers. Once you enter the</w:t>
       </w:r>
       <w:r>
         <w:t xml:space="preserve"> trail head it’s</w:t>
@@ -311,12 +332,7 @@
         <w:t xml:space="preserve"> almost like a different world</w:t>
       </w:r>
       <w:r>
-        <w:t xml:space="preserve"> </w:t>
-      </w:r>
-    </w:p>
-    <w:p>
-      <w:r>
-        <w:t>beneath the forest canopy.</w:t>
+        <w:t xml:space="preserve"> beneath the forest canopy.</w:t>
       </w:r>
       <w:r>
         <w:t xml:space="preserve"> </w:t>
@@ -330,6 +346,9 @@
       <w:r>
         <w:t xml:space="preserve"> </w:t>
       </w:r>
+    </w:p>
+    <w:p/>
+    <w:p>
       <w:r>
         <w:t>this</w:t>
       </w:r>
@@ -355,12 +374,7 @@
         <w:t xml:space="preserve">the </w:t>
       </w:r>
       <w:r>
-        <w:t xml:space="preserve">ground and </w:t>
-      </w:r>
-    </w:p>
-    <w:p>
-      <w:r>
-        <w:t xml:space="preserve">reaching up through the canopy. </w:t>
+        <w:t xml:space="preserve">ground and reaching up through the canopy. </w:t>
       </w:r>
       <w:r>
         <w:t>Pillars</w:t>
@@ -381,15 +395,17 @@
         <w:t xml:space="preserve"> forest floor </w:t>
       </w:r>
       <w:r>
-        <w:t>had some undergrowth but it was mostly sparse and flat.</w:t>
-      </w:r>
-      <w:r>
-        <w:t xml:space="preserve"> Even though you could easily walk in </w:t>
-      </w:r>
-    </w:p>
-    <w:p>
-      <w:r>
-        <w:t xml:space="preserve">any direction with little hinderance there was a distinct </w:t>
+        <w:t xml:space="preserve">had </w:t>
+      </w:r>
+    </w:p>
+    <w:p/>
+    <w:p>
+      <w:r>
+        <w:lastRenderedPageBreak/>
+        <w:t>some undergrowth but it was mostly sparse and flat.</w:t>
+      </w:r>
+      <w:r>
+        <w:t xml:space="preserve"> Even though you could easily walk in any direction with little hinderance there was a distinct </w:t>
       </w:r>
       <w:r>
         <w:t>and well-worn</w:t>
@@ -398,7 +414,12 @@
         <w:t xml:space="preserve"> path for perspective travelers.</w:t>
       </w:r>
       <w:r>
-        <w:t xml:space="preserve"> It was obvious that most hikers did no stray from the well grooved out way. </w:t>
+        <w:t xml:space="preserve"> It was obvious that most hikers did no stray </w:t>
+      </w:r>
+    </w:p>
+    <w:p>
+      <w:r>
+        <w:t xml:space="preserve">from the well grooved out way. </w:t>
       </w:r>
       <w:r>
         <w:t xml:space="preserve"> At night the forest bec</w:t>
@@ -409,11 +430,11 @@
       <w:r>
         <w:t>the blackest place on</w:t>
       </w:r>
-    </w:p>
-    <w:p>
-      <w:r>
-        <w:lastRenderedPageBreak/>
-        <w:t xml:space="preserve"> earth</w:t>
+      <w:r>
+        <w:t xml:space="preserve"> </w:t>
+      </w:r>
+      <w:r>
+        <w:t>earth</w:t>
       </w:r>
       <w:r>
         <w:t xml:space="preserve"> devoid of </w:t>

</xml_diff>

<commit_message>
add spns ro page 19
</commit_message>
<xml_diff>
--- a/ghost.docx
+++ b/ghost.docx
@@ -574,15 +574,21 @@
         <w:t xml:space="preserve">The entire length of the front </w:t>
       </w:r>
       <w:r>
-        <w:t xml:space="preserve">is opened </w:t>
-      </w:r>
-    </w:p>
-    <w:p>
-      <w:r>
-        <w:t>to the street and features a paved</w:t>
-      </w:r>
-      <w:r>
-        <w:t xml:space="preserve"> driveway and walkway up to the front door.</w:t>
+        <w:t xml:space="preserve">is opened to the street and features a </w:t>
+      </w:r>
+    </w:p>
+    <w:p>
+      <w:r>
+        <w:t>paved</w:t>
+      </w:r>
+      <w:r>
+        <w:t xml:space="preserve"> driveway and </w:t>
+      </w:r>
+      <w:r>
+        <w:t xml:space="preserve">cobble stone </w:t>
+      </w:r>
+      <w:r>
+        <w:t>walkway up to the front door.</w:t>
       </w:r>
       <w:r>
         <w:t xml:space="preserve"> A white mail box marked </w:t>
@@ -599,18 +605,25 @@
       <w:r>
         <w:t>The neighborhood children were all drawn to</w:t>
       </w:r>
-    </w:p>
-    <w:p>
-      <w:r>
-        <w:t xml:space="preserve">the Beckett’s front yard where they would all play till dusk. Then they would move to the back yard for a couple more hours until it was time to go to their own respective homes. Nobody new why this property </w:t>
-      </w:r>
-    </w:p>
-    <w:p>
-      <w:r>
-        <w:t>was so special with the kids</w:t>
-      </w:r>
-      <w:r>
-        <w:t>, there was nothing special or particularly remarkable about the house or the yard</w:t>
+      <w:r>
+        <w:t xml:space="preserve"> </w:t>
+      </w:r>
+      <w:r>
+        <w:t xml:space="preserve">the Beckett’s front yard where they would all play till dusk. </w:t>
+      </w:r>
+    </w:p>
+    <w:p>
+      <w:r>
+        <w:t>Then they would move to the back yard for a couple more hours until it was time to go to their own respective homes. Nobody new why this property was so special with the kids</w:t>
+      </w:r>
+      <w:r>
+        <w:t xml:space="preserve">, there was nothing special or </w:t>
+      </w:r>
+    </w:p>
+    <w:p/>
+    <w:p>
+      <w:r>
+        <w:t>particularly remarkable about the house or the yard</w:t>
       </w:r>
       <w:r>
         <w:t xml:space="preserve"> save for the fact that there was a spooky forest next to it.</w:t>
@@ -622,12 +635,7 @@
         <w:t>Kids are drawn to the unknown just</w:t>
       </w:r>
       <w:r>
-        <w:t xml:space="preserve"> as </w:t>
-      </w:r>
-    </w:p>
-    <w:p>
-      <w:r>
-        <w:t>long as</w:t>
+        <w:t xml:space="preserve"> as long as</w:t>
       </w:r>
       <w:r>
         <w:t xml:space="preserve"> </w:t>
@@ -657,7 +665,13 @@
         <w:t xml:space="preserve"> and the fence surrounding the property may have given them an extra air of security.</w:t>
       </w:r>
       <w:r>
-        <w:t xml:space="preserve"> One of the games the children played </w:t>
+        <w:t xml:space="preserve"> </w:t>
+      </w:r>
+    </w:p>
+    <w:p/>
+    <w:p>
+      <w:r>
+        <w:t xml:space="preserve">One of the games the children played </w:t>
       </w:r>
     </w:p>
     <w:sectPr>

</xml_diff>

<commit_message>
add page up to 25
</commit_message>
<xml_diff>
--- a/ghost.docx
+++ b/ghost.docx
@@ -171,13 +171,8 @@
         <w:t xml:space="preserve">many </w:t>
       </w:r>
       <w:r>
-        <w:t xml:space="preserve">decades </w:t>
-      </w:r>
-      <w:proofErr w:type="gramStart"/>
-      <w:r>
-        <w:t>ago</w:t>
-      </w:r>
-      <w:proofErr w:type="gramEnd"/>
+        <w:t>decades ago</w:t>
+      </w:r>
       <w:r>
         <w:t xml:space="preserve"> when the tree was planted</w:t>
       </w:r>
@@ -616,8 +611,10 @@
       <w:r>
         <w:t xml:space="preserve">, there was nothing special or </w:t>
       </w:r>
-    </w:p>
-    <w:p/>
+      <w:r>
+        <w:t xml:space="preserve"> </w:t>
+      </w:r>
+    </w:p>
     <w:p>
       <w:r>
         <w:t>particularly remarkable about the house or the yard</w:t>
@@ -665,10 +662,63 @@
         <w:t xml:space="preserve"> </w:t>
       </w:r>
     </w:p>
-    <w:p/>
-    <w:p>
-      <w:r>
-        <w:t xml:space="preserve">One of the games the children played </w:t>
+    <w:p>
+      <w:r>
+        <w:t>As spring time drew closer and closer to an end the days became warmer and warmer. With the warm weather the children became more res</w:t>
+      </w:r>
+      <w:r>
+        <w:t>tless; With the pink blossoms of spring long gone they made new games to play.</w:t>
+      </w:r>
+      <w:r>
+        <w:t xml:space="preserve"> </w:t>
+      </w:r>
+    </w:p>
+    <w:p>
+      <w:r>
+        <w:t xml:space="preserve">The favorite game of the kids was the classic, hide and go seek. Hide and go seek was Lilum’s most favorite game of them all and she never passes up a chance to play. On the other </w:t>
+      </w:r>
+      <w:r>
+        <w:t>hand,</w:t>
+      </w:r>
+      <w:r>
+        <w:t xml:space="preserve"> hide and go seek was Kent’s lease favorite game, but he didn’t mind playing alone </w:t>
+      </w:r>
+      <w:r>
+        <w:t xml:space="preserve">to </w:t>
+      </w:r>
+      <w:r>
+        <w:t>make</w:t>
+      </w:r>
+      <w:r>
+        <w:t xml:space="preserve"> his sister </w:t>
+      </w:r>
+      <w:r>
+        <w:t>happy.</w:t>
+      </w:r>
+    </w:p>
+    <w:p>
+      <w:r>
+        <w:t>Kent and Lilum couldn’t be any more different. Kent is a bright boy who loves science and building things. One of Kent’s favorite pastime is playing with his Lego sets. Kent would build all kinds of contraptions made with logo parts.</w:t>
+      </w:r>
+    </w:p>
+    <w:p>
+      <w:r>
+        <w:t xml:space="preserve">Lilum is the brave and adventurous type. She </w:t>
+      </w:r>
+      <w:r>
+        <w:t>is</w:t>
+      </w:r>
+      <w:r>
+        <w:t xml:space="preserve"> fearless and</w:t>
+      </w:r>
+      <w:r>
+        <w:t xml:space="preserve"> full of energy. Lilum </w:t>
+      </w:r>
+      <w:r>
+        <w:t>likes to push envelope on the games they play</w:t>
+      </w:r>
+      <w:r>
+        <w:t xml:space="preserve">. The other kids didn’t like playing with Lilum because she was hyper competitive and would do anything to win. </w:t>
       </w:r>
     </w:p>
     <w:sectPr>

</xml_diff>

<commit_message>
change name to Silvia
</commit_message>
<xml_diff>
--- a/ghost.docx
+++ b/ghost.docx
@@ -670,18 +670,29 @@
         <w:t>tless; With the pink blossoms of spring long gone they made new games to play.</w:t>
       </w:r>
       <w:r>
-        <w:t xml:space="preserve"> </w:t>
-      </w:r>
-    </w:p>
-    <w:p>
-      <w:r>
-        <w:t xml:space="preserve">The favorite game of the kids was the classic, hide and go seek. Hide and go seek was Lilum’s most favorite game of them all and she never passes up a chance to play. On the other </w:t>
+        <w:t xml:space="preserve"> The favorite game of</w:t>
+      </w:r>
+    </w:p>
+    <w:p>
+      <w:r>
+        <w:t xml:space="preserve"> the kids </w:t>
+      </w:r>
+      <w:r>
+        <w:t>is</w:t>
+      </w:r>
+      <w:r>
+        <w:t xml:space="preserve"> the classic, hide and go seek. Hide and go seek was Lilum’s most favorite game of them all and she never passes up a chance to play. On the other </w:t>
       </w:r>
       <w:r>
         <w:t>hand,</w:t>
       </w:r>
       <w:r>
-        <w:t xml:space="preserve"> hide and go seek was Kent’s lease favorite game, but he didn’t mind playing alone </w:t>
+        <w:t xml:space="preserve"> hide and go seek was Kent’s lease favorite game, </w:t>
+      </w:r>
+    </w:p>
+    <w:p>
+      <w:r>
+        <w:t xml:space="preserve">but he didn’t mind playing alone </w:t>
       </w:r>
       <w:r>
         <w:t xml:space="preserve">to </w:t>
@@ -695,13 +706,20 @@
       <w:r>
         <w:t>happy.</w:t>
       </w:r>
-    </w:p>
-    <w:p>
-      <w:r>
-        <w:t>Kent and Lilum couldn’t be any more different. Kent is a bright boy who loves science and building things. One of Kent’s favorite pastime is playing with his Lego sets. Kent would build all kinds of contraptions made with logo parts.</w:t>
-      </w:r>
-    </w:p>
-    <w:p>
+      <w:r>
+        <w:t xml:space="preserve"> </w:t>
+      </w:r>
+      <w:r>
+        <w:t xml:space="preserve">Kent and Lilum couldn’t be any more different. Kent is a bright boy who loves science and building things. One of Kent’s favorite pastime is playing with his Lego sets. Kent would </w:t>
+      </w:r>
+    </w:p>
+    <w:p>
+      <w:r>
+        <w:t>build all kinds of contraptions made with logo parts.</w:t>
+      </w:r>
+      <w:r>
+        <w:t xml:space="preserve"> </w:t>
+      </w:r>
       <w:r>
         <w:t xml:space="preserve">Lilum is the brave and adventurous type. She </w:t>
       </w:r>
@@ -718,7 +736,37 @@
         <w:t>likes to push envelope on the games they play</w:t>
       </w:r>
       <w:r>
-        <w:t xml:space="preserve">. The other kids didn’t like playing with Lilum because she was hyper competitive and would do anything to win. </w:t>
+        <w:t xml:space="preserve">. The other kids didn’t like playing with Lilum because </w:t>
+      </w:r>
+    </w:p>
+    <w:p>
+      <w:r>
+        <w:lastRenderedPageBreak/>
+        <w:t xml:space="preserve">she was hyper competitive and would do anything to win. </w:t>
+      </w:r>
+      <w:r>
+        <w:t>Memorial Day</w:t>
+      </w:r>
+      <w:r>
+        <w:t xml:space="preserve"> </w:t>
+      </w:r>
+      <w:r>
+        <w:t>is</w:t>
+      </w:r>
+      <w:r>
+        <w:t xml:space="preserve"> fast approaching and the children </w:t>
+      </w:r>
+      <w:r>
+        <w:t>are</w:t>
+      </w:r>
+      <w:r>
+        <w:t xml:space="preserve"> getting ready for the </w:t>
+      </w:r>
+      <w:r>
+        <w:t>3-day</w:t>
+      </w:r>
+      <w:r>
+        <w:t xml:space="preserve"> weekend.</w:t>
       </w:r>
     </w:p>
     <w:sectPr>

</xml_diff>